<commit_message>
updating materials and info
</commit_message>
<xml_diff>
--- a/data/MobileDataCollection_SurveyingCHECKLIST.docx
+++ b/data/MobileDataCollection_SurveyingCHECKLIST.docx
@@ -4,6 +4,28 @@
   <w:body>
     <w:p>
       <w:pPr>
+        <w:jc w:val="center"/>
+        <w:rPr>
+          <w:sz w:val="24"/>
+        </w:rPr>
+      </w:pPr>
+      <w:r>
+        <w:rPr>
+          <w:b/>
+          <w:sz w:val="24"/>
+        </w:rPr>
+        <w:t>Mobile Data Collection - Surveying Reminders</w:t>
+      </w:r>
+    </w:p>
+    <w:p>
+      <w:pPr>
+        <w:rPr>
+          <w:b/>
+        </w:rPr>
+      </w:pPr>
+    </w:p>
+    <w:p>
+      <w:pPr>
         <w:rPr>
           <w:b/>
         </w:rPr>
@@ -46,6 +68,57 @@
       <w:r>
         <w:t xml:space="preserve"> it’s about the data. You get good data by asking good questions.</w:t>
       </w:r>
+    </w:p>
+    <w:p>
+      <w:pPr>
+        <w:pStyle w:val="ListParagraph"/>
+        <w:numPr>
+          <w:ilvl w:val="0"/>
+          <w:numId w:val="2"/>
+        </w:numPr>
+      </w:pPr>
+      <w:r>
+        <w:t>Multiple t</w:t>
+      </w:r>
+      <w:r>
+        <w:t>est</w:t>
+      </w:r>
+      <w:r>
+        <w:t>s of</w:t>
+      </w:r>
+      <w:r>
+        <w:t xml:space="preserve"> survey on devices</w:t>
+      </w:r>
+    </w:p>
+    <w:p>
+      <w:pPr>
+        <w:pStyle w:val="ListParagraph"/>
+        <w:numPr>
+          <w:ilvl w:val="0"/>
+          <w:numId w:val="2"/>
+        </w:numPr>
+      </w:pPr>
+      <w:r>
+        <w:t xml:space="preserve">Train </w:t>
+      </w:r>
+      <w:r>
+        <w:t>interviewer</w:t>
+      </w:r>
+      <w:r>
+        <w:t>s</w:t>
+      </w:r>
+    </w:p>
+    <w:p>
+      <w:pPr>
+        <w:pStyle w:val="ListParagraph"/>
+        <w:numPr>
+          <w:ilvl w:val="1"/>
+          <w:numId w:val="2"/>
+        </w:numPr>
+      </w:pPr>
+      <w:r>
+        <w:t>Everyone should have same understanding about what each question is asking and understand what each answer option means</w:t>
+      </w:r>
       <w:bookmarkStart w:id="0" w:name="_GoBack"/>
       <w:bookmarkEnd w:id="0"/>
     </w:p>
@@ -53,45 +126,12 @@
       <w:pPr>
         <w:pStyle w:val="ListParagraph"/>
         <w:numPr>
-          <w:ilvl w:val="0"/>
-          <w:numId w:val="2"/>
-        </w:numPr>
-      </w:pPr>
-      <w:r>
-        <w:t>Multiple t</w:t>
-      </w:r>
-      <w:r>
-        <w:t>est</w:t>
-      </w:r>
-      <w:r>
-        <w:t>s of</w:t>
-      </w:r>
-      <w:r>
-        <w:t xml:space="preserve"> survey on devices</w:t>
-      </w:r>
-    </w:p>
-    <w:p>
-      <w:pPr>
-        <w:pStyle w:val="ListParagraph"/>
-        <w:numPr>
-          <w:ilvl w:val="0"/>
-          <w:numId w:val="2"/>
-        </w:numPr>
-      </w:pPr>
-      <w:r>
-        <w:t>Train enumerators</w:t>
-      </w:r>
-    </w:p>
-    <w:p>
-      <w:pPr>
-        <w:pStyle w:val="ListParagraph"/>
-        <w:numPr>
           <w:ilvl w:val="1"/>
           <w:numId w:val="2"/>
         </w:numPr>
       </w:pPr>
       <w:r>
-        <w:t>Everyone should have same understanding about what each question is asking and understand what each answer option means</w:t>
+        <w:t>“Talking points” to explain key concepts (e.g. mobile data collection, the Red Cross project being implemented, etc.)</w:t>
       </w:r>
     </w:p>
     <w:p>
@@ -103,7 +143,7 @@
         </w:numPr>
       </w:pPr>
       <w:r>
-        <w:t>“Talking points” to explain key concepts (e.g. mobile data collection, the Red Cross project being implemented, etc.)</w:t>
+        <w:t>How to deal with long talkers and avoid unnecessary follow-up discussion</w:t>
       </w:r>
     </w:p>
     <w:p>
@@ -115,7 +155,13 @@
         </w:numPr>
       </w:pPr>
       <w:r>
-        <w:t>How to deal with long talkers and avoid unnecessary follow-up discussion</w:t>
+        <w:t>How t</w:t>
+      </w:r>
+      <w:r>
+        <w:t>o deal with negative remarks</w:t>
+      </w:r>
+      <w:r>
+        <w:t xml:space="preserve"> against Red Cross (e.g. accusations of corruption)</w:t>
       </w:r>
     </w:p>
     <w:p>
@@ -127,13 +173,7 @@
         </w:numPr>
       </w:pPr>
       <w:r>
-        <w:t>How t</w:t>
-      </w:r>
-      <w:r>
-        <w:t>o deal with negative remarks</w:t>
-      </w:r>
-      <w:r>
-        <w:t xml:space="preserve"> against Red Cross (e.g. accusations of corruption)</w:t>
+        <w:t>How to deal with difficult questions (e.g. beneficiary selection)</w:t>
       </w:r>
     </w:p>
     <w:p>
@@ -145,7 +185,34 @@
         </w:numPr>
       </w:pPr>
       <w:r>
-        <w:t>How to deal with difficult questions (e.g. beneficiary selection)</w:t>
+        <w:t>Interviewer</w:t>
+      </w:r>
+      <w:r>
+        <w:t xml:space="preserve"> is impartial</w:t>
+      </w:r>
+    </w:p>
+    <w:p>
+      <w:pPr>
+        <w:pStyle w:val="ListParagraph"/>
+        <w:numPr>
+          <w:ilvl w:val="2"/>
+          <w:numId w:val="2"/>
+        </w:numPr>
+      </w:pPr>
+      <w:r>
+        <w:t>Ask questions without passing judgment</w:t>
+      </w:r>
+    </w:p>
+    <w:p>
+      <w:pPr>
+        <w:pStyle w:val="ListParagraph"/>
+        <w:numPr>
+          <w:ilvl w:val="2"/>
+          <w:numId w:val="2"/>
+        </w:numPr>
+      </w:pPr>
+      <w:r>
+        <w:t>Do not interpret answer, get a straight answer and record it</w:t>
       </w:r>
     </w:p>
     <w:p>
@@ -186,7 +253,10 @@
         </w:numPr>
       </w:pPr>
       <w:r>
-        <w:t>Check that forms are downloaded to the phones.</w:t>
+        <w:t>Check that forms are downloaded to the phones</w:t>
+      </w:r>
+      <w:r>
+        <w:t xml:space="preserve"> (via Wi-Fi at office)</w:t>
       </w:r>
     </w:p>
     <w:p>
@@ -198,7 +268,19 @@
         </w:numPr>
       </w:pPr>
       <w:r>
-        <w:t>Charge phones.</w:t>
+        <w:t xml:space="preserve">Load the form once through Fill Blank Form to make sure it downloaded, it’s valid, and save time (it will load faster the second time) </w:t>
+      </w:r>
+    </w:p>
+    <w:p>
+      <w:pPr>
+        <w:pStyle w:val="ListParagraph"/>
+        <w:numPr>
+          <w:ilvl w:val="0"/>
+          <w:numId w:val="1"/>
+        </w:numPr>
+      </w:pPr>
+      <w:r>
+        <w:t>Charge phones</w:t>
       </w:r>
     </w:p>
     <w:p/>
@@ -224,7 +306,13 @@
         </w:numPr>
       </w:pPr>
       <w:r>
-        <w:t>Orient enumerators</w:t>
+        <w:t xml:space="preserve">Orient </w:t>
+      </w:r>
+      <w:r>
+        <w:t>interviewer</w:t>
+      </w:r>
+      <w:r>
+        <w:t>s</w:t>
       </w:r>
     </w:p>
     <w:p>
@@ -385,10 +473,7 @@
         </w:numPr>
       </w:pPr>
       <w:r>
-        <w:t>Monitor weather conditions and other safety issues</w:t>
-      </w:r>
-      <w:r>
-        <w:t>, be aware of surroundings</w:t>
+        <w:t>GPS coordinates must be collected outside with a clear view of the sky</w:t>
       </w:r>
     </w:p>
     <w:p>
@@ -400,6 +485,27 @@
         </w:numPr>
       </w:pPr>
       <w:r>
+        <w:t>Safety first, monitor weather</w:t>
+      </w:r>
+      <w:r>
+        <w:t>, be aware of surroundings</w:t>
+      </w:r>
+      <w:r>
+        <w:t xml:space="preserve">, </w:t>
+      </w:r>
+      <w:r>
+        <w:t>stay hydrated (drink water)</w:t>
+      </w:r>
+    </w:p>
+    <w:p>
+      <w:pPr>
+        <w:pStyle w:val="ListParagraph"/>
+        <w:numPr>
+          <w:ilvl w:val="0"/>
+          <w:numId w:val="4"/>
+        </w:numPr>
+      </w:pPr>
+      <w:r>
         <w:t>Save battery power</w:t>
       </w:r>
     </w:p>
@@ -424,7 +530,7 @@
         </w:numPr>
       </w:pPr>
       <w:r>
-        <w:t>Turn of Wi-Fi</w:t>
+        <w:t>Turn on flight mode (Bluetooth, Wi-Fi, etc. all OFF)</w:t>
       </w:r>
     </w:p>
     <w:p>
@@ -436,7 +542,7 @@
         </w:numPr>
       </w:pPr>
       <w:r>
-        <w:t>Keep Bluetooth off</w:t>
+        <w:t>Check that GPS is still ON</w:t>
       </w:r>
     </w:p>
     <w:p>
@@ -448,19 +554,19 @@
         </w:numPr>
       </w:pPr>
       <w:r>
-        <w:t>Keep GPS turned ON (helps keep accuracy high)</w:t>
-      </w:r>
-    </w:p>
-    <w:p>
-      <w:pPr>
-        <w:pStyle w:val="ListParagraph"/>
-        <w:numPr>
-          <w:ilvl w:val="1"/>
-          <w:numId w:val="4"/>
-        </w:numPr>
-      </w:pPr>
-      <w:r>
-        <w:t>Only use ODK Collect and only use the phone when collecting survey data</w:t>
+        <w:t>Only use</w:t>
+      </w:r>
+      <w:r>
+        <w:t xml:space="preserve"> the</w:t>
+      </w:r>
+      <w:r>
+        <w:t xml:space="preserve"> ODK Collect</w:t>
+      </w:r>
+      <w:r>
+        <w:t xml:space="preserve"> app</w:t>
+      </w:r>
+      <w:r>
+        <w:t xml:space="preserve"> and only use the phone when collecting survey data</w:t>
       </w:r>
     </w:p>
     <w:p>
@@ -486,24 +592,6 @@
       <w:r>
         <w:t>Always thank the respondent when finished</w:t>
       </w:r>
-    </w:p>
-    <w:p>
-      <w:pPr>
-        <w:pStyle w:val="ListParagraph"/>
-        <w:numPr>
-          <w:ilvl w:val="0"/>
-          <w:numId w:val="4"/>
-        </w:numPr>
-      </w:pPr>
-      <w:r>
-        <w:t>Stay hydrated</w:t>
-      </w:r>
-    </w:p>
-    <w:p>
-      <w:pPr>
-        <w:pStyle w:val="ListParagraph"/>
-        <w:ind w:left="1080"/>
-      </w:pPr>
     </w:p>
     <w:p/>
     <w:p>
@@ -550,6 +638,30 @@
       <w:pPr>
         <w:pStyle w:val="ListParagraph"/>
         <w:numPr>
+          <w:ilvl w:val="1"/>
+          <w:numId w:val="3"/>
+        </w:numPr>
+      </w:pPr>
+      <w:r>
+        <w:t>To send completed forms: turn off airplane mode, connect to Wi-Fi</w:t>
+      </w:r>
+    </w:p>
+    <w:p>
+      <w:pPr>
+        <w:pStyle w:val="ListParagraph"/>
+        <w:numPr>
+          <w:ilvl w:val="1"/>
+          <w:numId w:val="3"/>
+        </w:numPr>
+      </w:pPr>
+      <w:r>
+        <w:t>After forms are all sent: delete any of the day’s images from phone memory</w:t>
+      </w:r>
+    </w:p>
+    <w:p>
+      <w:pPr>
+        <w:pStyle w:val="ListParagraph"/>
+        <w:numPr>
           <w:ilvl w:val="0"/>
           <w:numId w:val="3"/>
         </w:numPr>
@@ -579,7 +691,13 @@
         </w:numPr>
       </w:pPr>
       <w:r>
-        <w:t>Debrief enumerators</w:t>
+        <w:t xml:space="preserve">Debrief </w:t>
+      </w:r>
+      <w:r>
+        <w:t>interviewer</w:t>
+      </w:r>
+      <w:r>
+        <w:t>s</w:t>
       </w:r>
     </w:p>
     <w:p>
@@ -594,27 +712,9 @@
         <w:t>Problems, issues, concerns, and success stories from the day</w:t>
       </w:r>
     </w:p>
-    <w:p>
-      <w:pPr>
-        <w:pStyle w:val="ListParagraph"/>
-        <w:numPr>
-          <w:ilvl w:val="0"/>
-          <w:numId w:val="3"/>
-        </w:numPr>
-      </w:pPr>
-      <w:r>
-        <w:t xml:space="preserve">Check data on </w:t>
-      </w:r>
-      <w:proofErr w:type="spellStart"/>
-      <w:r>
-        <w:t>formhub</w:t>
-      </w:r>
-      <w:proofErr w:type="spellEnd"/>
-    </w:p>
-    <w:p/>
     <w:sectPr>
       <w:pgSz w:w="12240" w:h="15840"/>
-      <w:pgMar w:top="1440" w:right="1440" w:bottom="1440" w:left="1440" w:header="720" w:footer="720" w:gutter="0"/>
+      <w:pgMar w:top="720" w:right="720" w:bottom="720" w:left="720" w:header="720" w:footer="720" w:gutter="0"/>
       <w:cols w:space="720"/>
       <w:docGrid w:linePitch="360"/>
     </w:sectPr>
@@ -1116,7 +1216,7 @@
         <w:rFonts w:ascii="Wingdings" w:hAnsi="Wingdings" w:hint="default"/>
       </w:rPr>
     </w:lvl>
-    <w:lvl w:ilvl="3" w:tplc="04090001" w:tentative="1">
+    <w:lvl w:ilvl="3" w:tplc="04090001">
       <w:start w:val="1"/>
       <w:numFmt w:val="bullet"/>
       <w:lvlText w:val=""/>

</xml_diff>